<commit_message>
Cells per column results added
</commit_message>
<xml_diff>
--- a/Project12_HTMCLAVideoLearning/HTMVideoLearning/Run2/YotubeVideo1Results/ResultLog(HTMconfig).docx
+++ b/Project12_HTMCLAVideoLearning/HTMVideoLearning/Run2/YotubeVideo1Results/ResultLog(HTMconfig).docx
@@ -349,7 +349,6 @@
           <w:lang w:val="en-US"/>
         </w:rPr>
       </w:pPr>
-      <w:bookmarkStart w:id="0" w:name="_GoBack"/>
       <w:r>
         <w:rPr>
           <w:rFonts w:hint="default"/>
@@ -360,7 +359,6 @@
         <w:t>Cells per column: 60</w:t>
       </w:r>
     </w:p>
-    <w:bookmarkEnd w:id="0"/>
     <w:p>
       <w:pPr>
         <w:rPr>
@@ -462,8 +460,419 @@
       <w:pPr>
         <w:rPr>
           <w:rFonts w:hint="default"/>
-        </w:rPr>
-      </w:pPr>
+          <w:b/>
+          <w:bCs/>
+          <w:lang w:val="en-US"/>
+        </w:rPr>
+      </w:pPr>
+      <w:r>
+        <w:rPr>
+          <w:rFonts w:hint="default"/>
+          <w:b/>
+          <w:bCs/>
+          <w:lang w:val="en-US"/>
+        </w:rPr>
+        <w:t>Cells per column: 70</w:t>
+      </w:r>
+    </w:p>
+    <w:p>
+      <w:pPr>
+        <w:rPr>
+          <w:rFonts w:hint="default"/>
+        </w:rPr>
+      </w:pPr>
+      <w:r>
+        <w:rPr>
+          <w:rFonts w:hint="default"/>
+        </w:rPr>
+        <w:t>Result Log for reaching saturated accuracy at 90.54054054054053</w:t>
+      </w:r>
+    </w:p>
+    <w:p>
+      <w:pPr>
+        <w:rPr>
+          <w:rFonts w:hint="default"/>
+        </w:rPr>
+      </w:pPr>
+      <w:r>
+        <w:rPr>
+          <w:rFonts w:hint="default"/>
+        </w:rPr>
+        <w:t>Label: Video 1</w:t>
+      </w:r>
+    </w:p>
+    <w:p>
+      <w:pPr>
+        <w:rPr>
+          <w:rFonts w:hint="default"/>
+        </w:rPr>
+      </w:pPr>
+      <w:r>
+        <w:rPr>
+          <w:rFonts w:hint="default"/>
+        </w:rPr>
+        <w:t>Video Name: final_61eeb9d16659f6012be9ea81_421400</w:t>
+      </w:r>
+    </w:p>
+    <w:p>
+      <w:pPr>
+        <w:rPr>
+          <w:rFonts w:hint="default"/>
+        </w:rPr>
+      </w:pPr>
+      <w:r>
+        <w:rPr>
+          <w:rFonts w:hint="default"/>
+        </w:rPr>
+        <w:t>Stop after 164 cycles</w:t>
+      </w:r>
+    </w:p>
+    <w:p>
+      <w:pPr>
+        <w:rPr>
+          <w:rFonts w:hint="default"/>
+        </w:rPr>
+      </w:pPr>
+      <w:r>
+        <w:rPr>
+          <w:rFonts w:hint="default"/>
+        </w:rPr>
+        <w:t>Elapsed time: 24 min.</w:t>
+      </w:r>
+    </w:p>
+    <w:p>
+      <w:pPr>
+        <w:rPr>
+          <w:rFonts w:hint="default"/>
+        </w:rPr>
+      </w:pPr>
+      <w:r>
+        <w:rPr>
+          <w:rFonts w:hint="default"/>
+        </w:rPr>
+        <w:t>reaching stable after enter newborn cycle 232.</w:t>
+      </w:r>
+    </w:p>
+    <w:p>
+      <w:pPr>
+        <w:rPr>
+          <w:rFonts w:hint="default"/>
+        </w:rPr>
+      </w:pPr>
+    </w:p>
+    <w:p>
+      <w:pPr>
+        <w:rPr>
+          <w:rFonts w:hint="default"/>
+        </w:rPr>
+      </w:pPr>
+      <w:r>
+        <w:rPr>
+          <w:rFonts w:hint="default"/>
+          <w:b/>
+          <w:bCs/>
+          <w:lang w:val="en-US"/>
+        </w:rPr>
+        <w:t>Cells per column: 80</w:t>
+      </w:r>
+    </w:p>
+    <w:p>
+      <w:pPr>
+        <w:rPr>
+          <w:rFonts w:hint="default"/>
+        </w:rPr>
+      </w:pPr>
+      <w:r>
+        <w:rPr>
+          <w:rFonts w:hint="default"/>
+        </w:rPr>
+        <w:t>Result Log for reaching saturated accuracy at 90.54054054054053</w:t>
+      </w:r>
+    </w:p>
+    <w:p>
+      <w:pPr>
+        <w:rPr>
+          <w:rFonts w:hint="default"/>
+        </w:rPr>
+      </w:pPr>
+      <w:r>
+        <w:rPr>
+          <w:rFonts w:hint="default"/>
+        </w:rPr>
+        <w:t>Label: Video 1</w:t>
+      </w:r>
+    </w:p>
+    <w:p>
+      <w:pPr>
+        <w:rPr>
+          <w:rFonts w:hint="default"/>
+        </w:rPr>
+      </w:pPr>
+      <w:r>
+        <w:rPr>
+          <w:rFonts w:hint="default"/>
+        </w:rPr>
+        <w:t>Video Name: final_61eeb9d16659f6012be9ea81_421400</w:t>
+      </w:r>
+    </w:p>
+    <w:p>
+      <w:pPr>
+        <w:rPr>
+          <w:rFonts w:hint="default"/>
+        </w:rPr>
+      </w:pPr>
+      <w:r>
+        <w:rPr>
+          <w:rFonts w:hint="default"/>
+        </w:rPr>
+        <w:t>Stop after 119 cycles</w:t>
+      </w:r>
+    </w:p>
+    <w:p>
+      <w:pPr>
+        <w:rPr>
+          <w:rFonts w:hint="default"/>
+        </w:rPr>
+      </w:pPr>
+      <w:r>
+        <w:rPr>
+          <w:rFonts w:hint="default"/>
+        </w:rPr>
+        <w:t>Elapsed time: 17 min.</w:t>
+      </w:r>
+    </w:p>
+    <w:p>
+      <w:pPr>
+        <w:rPr>
+          <w:rFonts w:hint="default"/>
+        </w:rPr>
+      </w:pPr>
+      <w:r>
+        <w:rPr>
+          <w:rFonts w:hint="default"/>
+        </w:rPr>
+        <w:t>reaching stable after enter newborn cycle 232.</w:t>
+      </w:r>
+    </w:p>
+    <w:p>
+      <w:pPr>
+        <w:rPr>
+          <w:rFonts w:hint="default"/>
+        </w:rPr>
+      </w:pPr>
+    </w:p>
+    <w:p>
+      <w:pPr>
+        <w:rPr>
+          <w:rFonts w:hint="default"/>
+        </w:rPr>
+      </w:pPr>
+      <w:r>
+        <w:rPr>
+          <w:rFonts w:hint="default"/>
+          <w:b/>
+          <w:bCs/>
+          <w:lang w:val="en-US"/>
+        </w:rPr>
+        <w:t>Cells per column: 90</w:t>
+      </w:r>
+    </w:p>
+    <w:p>
+      <w:pPr>
+        <w:rPr>
+          <w:rFonts w:hint="default"/>
+        </w:rPr>
+      </w:pPr>
+      <w:r>
+        <w:rPr>
+          <w:rFonts w:hint="default"/>
+        </w:rPr>
+        <w:t>Result Log for reaching saturated accuracy at 83.78378378378379</w:t>
+      </w:r>
+    </w:p>
+    <w:p>
+      <w:pPr>
+        <w:rPr>
+          <w:rFonts w:hint="default"/>
+        </w:rPr>
+      </w:pPr>
+      <w:r>
+        <w:rPr>
+          <w:rFonts w:hint="default"/>
+        </w:rPr>
+        <w:t>Label: Video 1</w:t>
+      </w:r>
+    </w:p>
+    <w:p>
+      <w:pPr>
+        <w:rPr>
+          <w:rFonts w:hint="default"/>
+        </w:rPr>
+      </w:pPr>
+      <w:r>
+        <w:rPr>
+          <w:rFonts w:hint="default"/>
+        </w:rPr>
+        <w:t>Video Name: final_61eeb9d16659f6012be9ea81_421400</w:t>
+      </w:r>
+    </w:p>
+    <w:p>
+      <w:pPr>
+        <w:rPr>
+          <w:rFonts w:hint="default"/>
+        </w:rPr>
+      </w:pPr>
+      <w:r>
+        <w:rPr>
+          <w:rFonts w:hint="default"/>
+        </w:rPr>
+        <w:t>Stop after 142 cycles</w:t>
+      </w:r>
+    </w:p>
+    <w:p>
+      <w:pPr>
+        <w:rPr>
+          <w:rFonts w:hint="default"/>
+        </w:rPr>
+      </w:pPr>
+      <w:r>
+        <w:rPr>
+          <w:rFonts w:hint="default"/>
+        </w:rPr>
+        <w:t>Elapsed time: 20 min.</w:t>
+      </w:r>
+    </w:p>
+    <w:p>
+      <w:pPr>
+        <w:rPr>
+          <w:rFonts w:hint="default"/>
+        </w:rPr>
+      </w:pPr>
+      <w:r>
+        <w:rPr>
+          <w:rFonts w:hint="default"/>
+        </w:rPr>
+        <w:t>reaching stable after enter newborn cycle 232.</w:t>
+      </w:r>
+    </w:p>
+    <w:p>
+      <w:pPr>
+        <w:rPr>
+          <w:rFonts w:hint="default"/>
+        </w:rPr>
+      </w:pPr>
+    </w:p>
+    <w:p>
+      <w:pPr>
+        <w:rPr>
+          <w:rFonts w:hint="default"/>
+        </w:rPr>
+      </w:pPr>
+    </w:p>
+    <w:p>
+      <w:pPr>
+        <w:rPr>
+          <w:rFonts w:hint="default"/>
+        </w:rPr>
+      </w:pPr>
+      <w:r>
+        <w:rPr>
+          <w:rFonts w:hint="default"/>
+          <w:b/>
+          <w:bCs/>
+          <w:lang w:val="en-US"/>
+        </w:rPr>
+        <w:t>Cells per column: 10</w:t>
+      </w:r>
+      <w:bookmarkStart w:id="0" w:name="_GoBack"/>
+      <w:bookmarkEnd w:id="0"/>
+      <w:r>
+        <w:rPr>
+          <w:rFonts w:hint="default"/>
+          <w:b/>
+          <w:bCs/>
+          <w:lang w:val="en-US"/>
+        </w:rPr>
+        <w:t>0</w:t>
+      </w:r>
+    </w:p>
+    <w:p>
+      <w:pPr>
+        <w:rPr>
+          <w:rFonts w:hint="default"/>
+        </w:rPr>
+      </w:pPr>
+      <w:r>
+        <w:rPr>
+          <w:rFonts w:hint="default"/>
+        </w:rPr>
+        <w:t>Result Log for reaching saturated accuracy at 83.78378378378379</w:t>
+      </w:r>
+    </w:p>
+    <w:p>
+      <w:pPr>
+        <w:rPr>
+          <w:rFonts w:hint="default"/>
+        </w:rPr>
+      </w:pPr>
+      <w:r>
+        <w:rPr>
+          <w:rFonts w:hint="default"/>
+        </w:rPr>
+        <w:t>Label: Video 1</w:t>
+      </w:r>
+    </w:p>
+    <w:p>
+      <w:pPr>
+        <w:rPr>
+          <w:rFonts w:hint="default"/>
+        </w:rPr>
+      </w:pPr>
+      <w:r>
+        <w:rPr>
+          <w:rFonts w:hint="default"/>
+        </w:rPr>
+        <w:t>Video Name: final_61eeb9d16659f6012be9ea81_421400</w:t>
+      </w:r>
+    </w:p>
+    <w:p>
+      <w:pPr>
+        <w:rPr>
+          <w:rFonts w:hint="default"/>
+        </w:rPr>
+      </w:pPr>
+      <w:r>
+        <w:rPr>
+          <w:rFonts w:hint="default"/>
+        </w:rPr>
+        <w:t>Stop after 208 cycles</w:t>
+      </w:r>
+    </w:p>
+    <w:p>
+      <w:pPr>
+        <w:rPr>
+          <w:rFonts w:hint="default"/>
+        </w:rPr>
+      </w:pPr>
+      <w:r>
+        <w:rPr>
+          <w:rFonts w:hint="default"/>
+        </w:rPr>
+        <w:t>Elapsed time: 24 min.</w:t>
+      </w:r>
+    </w:p>
+    <w:p>
+      <w:pPr>
+        <w:rPr>
+          <w:rFonts w:hint="default"/>
+        </w:rPr>
+      </w:pPr>
+      <w:r>
+        <w:rPr>
+          <w:rFonts w:hint="default"/>
+        </w:rPr>
+        <w:t>reaching stable after enter newborn cycle 316.</w:t>
+      </w:r>
     </w:p>
     <w:sectPr>
       <w:pgSz w:w="11906" w:h="16838"/>

</xml_diff>